<commit_message>
Added Avoid JavaScript Flavor of the Day
</commit_message>
<xml_diff>
--- a/_posts/Avoid JavaScript Flavor of the Day.docx
+++ b/_posts/Avoid JavaScript Flavor of the Day.docx
@@ -144,7 +144,13 @@
     <w:p/>
     <w:p>
       <w:r>
-        <w:t>Our faith in AngularJS is broken so we start looking for a new flavor of the day to solve our problems and make our development lives easier.</w:t>
+        <w:t xml:space="preserve">Our faith in AngularJS is </w:t>
+      </w:r>
+      <w:r>
+        <w:t>challenged</w:t>
+      </w:r>
+      <w:r>
+        <w:t xml:space="preserve"> so we start looking for a new flavor of the day to solve our problems and make our development lives easier.</w:t>
       </w:r>
       <w:r>
         <w:t xml:space="preserve"> Enter React</w:t>
@@ -153,7 +159,12 @@
         <w:t>, the current flavor of the day</w:t>
       </w:r>
       <w:r>
-        <w:t xml:space="preserve">. Like AngularJS, it promises </w:t>
+        <w:t>. Like AngularJS, it prom</w:t>
+      </w:r>
+      <w:bookmarkStart w:id="0" w:name="_GoBack"/>
+      <w:bookmarkEnd w:id="0"/>
+      <w:r>
+        <w:t xml:space="preserve">ises </w:t>
       </w:r>
       <w:r>
         <w:t xml:space="preserve">to make our development lives easier. In React's case, it promises </w:t>
@@ -416,12 +427,7 @@
     <w:p/>
     <w:p>
       <w:r>
-        <w:t>What do you th</w:t>
-      </w:r>
-      <w:bookmarkStart w:id="0" w:name="_GoBack"/>
-      <w:bookmarkEnd w:id="0"/>
-      <w:r>
-        <w:t>ink? Feel free to reach out to me using the contact links below. I would like to hear from you.</w:t>
+        <w:t>What do you think? Feel free to reach out to me using the contact links below. I would like to hear from you.</w:t>
       </w:r>
     </w:p>
     <w:p/>
@@ -556,6 +562,7 @@
     <w:lsdException w:name="HTML Sample" w:semiHidden="1" w:unhideWhenUsed="1"/>
     <w:lsdException w:name="HTML Typewriter" w:semiHidden="1" w:unhideWhenUsed="1"/>
     <w:lsdException w:name="HTML Variable" w:semiHidden="1" w:unhideWhenUsed="1"/>
+    <w:lsdException w:name="Normal Table" w:semiHidden="1" w:unhideWhenUsed="1"/>
     <w:lsdException w:name="annotation subject" w:semiHidden="1" w:unhideWhenUsed="1"/>
     <w:lsdException w:name="No List" w:semiHidden="1" w:unhideWhenUsed="1"/>
     <w:lsdException w:name="Outline List 1" w:semiHidden="1" w:unhideWhenUsed="1"/>
@@ -601,9 +608,11 @@
     <w:lsdException w:name="Table Subtle 1" w:semiHidden="1" w:unhideWhenUsed="1"/>
     <w:lsdException w:name="Table Subtle 2" w:semiHidden="1" w:unhideWhenUsed="1"/>
     <w:lsdException w:name="Table Web 1" w:semiHidden="1" w:unhideWhenUsed="1"/>
+    <w:lsdException w:name="Table Web 2" w:semiHidden="1" w:unhideWhenUsed="1"/>
     <w:lsdException w:name="Table Web 3" w:semiHidden="1" w:unhideWhenUsed="1"/>
     <w:lsdException w:name="Balloon Text" w:semiHidden="1" w:unhideWhenUsed="1"/>
     <w:lsdException w:name="Table Grid" w:uiPriority="39"/>
+    <w:lsdException w:name="Table Theme" w:semiHidden="1" w:unhideWhenUsed="1"/>
     <w:lsdException w:name="Note Level 1" w:semiHidden="1" w:unhideWhenUsed="1"/>
     <w:lsdException w:name="Note Level 2" w:semiHidden="1" w:unhideWhenUsed="1"/>
     <w:lsdException w:name="Note Level 3" w:semiHidden="1" w:unhideWhenUsed="1"/>

</xml_diff>